<commit_message>
añadido instrucciones y proyecto finalizado
</commit_message>
<xml_diff>
--- a/documentacion/EscapeRoom_DavidRuedaMadrid.docx
+++ b/documentacion/EscapeRoom_DavidRuedaMadrid.docx
@@ -288,7 +288,7 @@
                 <w:noProof/>
                 <w:webHidden/>
               </w:rPr>
-              <w:t>3</w:t>
+              <w:t>4</w:t>
             </w:r>
             <w:r>
               <w:rPr>
@@ -374,7 +374,7 @@
                 <w:noProof/>
                 <w:webHidden/>
               </w:rPr>
-              <w:t>3</w:t>
+              <w:t>5</w:t>
             </w:r>
             <w:r>
               <w:rPr>
@@ -460,7 +460,7 @@
                 <w:noProof/>
                 <w:webHidden/>
               </w:rPr>
-              <w:t>3</w:t>
+              <w:t>5</w:t>
             </w:r>
             <w:r>
               <w:rPr>
@@ -546,7 +546,7 @@
                 <w:noProof/>
                 <w:webHidden/>
               </w:rPr>
-              <w:t>3</w:t>
+              <w:t>5</w:t>
             </w:r>
             <w:r>
               <w:rPr>
@@ -632,7 +632,7 @@
                 <w:noProof/>
                 <w:webHidden/>
               </w:rPr>
-              <w:t>3</w:t>
+              <w:t>5</w:t>
             </w:r>
             <w:r>
               <w:rPr>
@@ -718,7 +718,7 @@
                 <w:noProof/>
                 <w:webHidden/>
               </w:rPr>
-              <w:t>3</w:t>
+              <w:t>5</w:t>
             </w:r>
             <w:r>
               <w:rPr>
@@ -728,8 +728,6 @@
               <w:fldChar w:fldCharType="end"/>
             </w:r>
           </w:hyperlink>
-          <w:bookmarkStart w:id="0" w:name="_GoBack"/>
-          <w:bookmarkEnd w:id="0"/>
         </w:p>
         <w:p>
           <w:pPr>
@@ -806,7 +804,7 @@
                 <w:noProof/>
                 <w:webHidden/>
               </w:rPr>
-              <w:t>4</w:t>
+              <w:t>5</w:t>
             </w:r>
             <w:r>
               <w:rPr>
@@ -892,7 +890,7 @@
                 <w:noProof/>
                 <w:webHidden/>
               </w:rPr>
-              <w:t>4</w:t>
+              <w:t>5</w:t>
             </w:r>
             <w:r>
               <w:rPr>
@@ -978,7 +976,7 @@
                 <w:noProof/>
                 <w:webHidden/>
               </w:rPr>
-              <w:t>4</w:t>
+              <w:t>5</w:t>
             </w:r>
             <w:r>
               <w:rPr>
@@ -1064,7 +1062,7 @@
                 <w:noProof/>
                 <w:webHidden/>
               </w:rPr>
-              <w:t>4</w:t>
+              <w:t>6</w:t>
             </w:r>
             <w:r>
               <w:rPr>
@@ -1150,7 +1148,7 @@
                 <w:noProof/>
                 <w:webHidden/>
               </w:rPr>
-              <w:t>4</w:t>
+              <w:t>7</w:t>
             </w:r>
             <w:r>
               <w:rPr>
@@ -1236,7 +1234,7 @@
                 <w:noProof/>
                 <w:webHidden/>
               </w:rPr>
-              <w:t>5</w:t>
+              <w:t>8</w:t>
             </w:r>
             <w:r>
               <w:rPr>
@@ -1322,7 +1320,7 @@
                 <w:noProof/>
                 <w:webHidden/>
               </w:rPr>
-              <w:t>6</w:t>
+              <w:t>10</w:t>
             </w:r>
             <w:r>
               <w:rPr>
@@ -1408,7 +1406,7 @@
                 <w:noProof/>
                 <w:webHidden/>
               </w:rPr>
-              <w:t>7</w:t>
+              <w:t>11</w:t>
             </w:r>
             <w:r>
               <w:rPr>
@@ -1463,7 +1461,7 @@
           <w:color w:val="C00000"/>
         </w:rPr>
       </w:pPr>
-      <w:bookmarkStart w:id="1" w:name="_Toc160542868"/>
+      <w:bookmarkStart w:id="0" w:name="_Toc160542868"/>
       <w:r>
         <w:rPr>
           <w:rFonts w:cstheme="minorHAnsi"/>
@@ -1479,7 +1477,7 @@
         </w:rPr>
         <w:t>escripción general del proyecto</w:t>
       </w:r>
-      <w:bookmarkEnd w:id="1"/>
+      <w:bookmarkEnd w:id="0"/>
     </w:p>
     <w:p>
       <w:pPr>
@@ -1540,6 +1538,19 @@
           <w:sz w:val="24"/>
         </w:rPr>
         <w:t>También es para ver en qué nivel estamos de JavaScript y como estamos a nivel práctico.</w:t>
+      </w:r>
+    </w:p>
+    <w:p>
+      <w:pPr>
+        <w:rPr>
+          <w:sz w:val="24"/>
+        </w:rPr>
+      </w:pPr>
+      <w:r>
+        <w:rPr>
+          <w:sz w:val="24"/>
+        </w:rPr>
+        <w:br w:type="page"/>
       </w:r>
     </w:p>
     <w:p>
@@ -1553,14 +1564,15 @@
           <w:color w:val="C00000"/>
         </w:rPr>
       </w:pPr>
-      <w:bookmarkStart w:id="2" w:name="_Toc160542869"/>
+      <w:bookmarkStart w:id="1" w:name="_Toc160542869"/>
       <w:r>
         <w:rPr>
           <w:color w:val="C00000"/>
         </w:rPr>
+        <w:lastRenderedPageBreak/>
         <w:t>Funcionalidad</w:t>
       </w:r>
-      <w:bookmarkEnd w:id="2"/>
+      <w:bookmarkEnd w:id="1"/>
     </w:p>
     <w:p>
       <w:pPr>
@@ -1668,6 +1680,19 @@
           <w:sz w:val="24"/>
         </w:rPr>
         <w:t>está cerrado por tareas de mantenimiento.</w:t>
+      </w:r>
+    </w:p>
+    <w:p>
+      <w:pPr>
+        <w:rPr>
+          <w:sz w:val="24"/>
+        </w:rPr>
+      </w:pPr>
+      <w:r>
+        <w:rPr>
+          <w:sz w:val="24"/>
+        </w:rPr>
+        <w:br w:type="page"/>
       </w:r>
     </w:p>
     <w:p>
@@ -1681,14 +1706,15 @@
           <w:color w:val="C00000"/>
         </w:rPr>
       </w:pPr>
-      <w:bookmarkStart w:id="3" w:name="_Toc160542870"/>
+      <w:bookmarkStart w:id="2" w:name="_Toc160542870"/>
       <w:r>
         <w:rPr>
           <w:color w:val="C00000"/>
         </w:rPr>
+        <w:lastRenderedPageBreak/>
         <w:t>Estructura</w:t>
       </w:r>
-      <w:bookmarkEnd w:id="3"/>
+      <w:bookmarkEnd w:id="2"/>
     </w:p>
     <w:p>
       <w:pPr>
@@ -1721,7 +1747,7 @@
           <w:color w:val="C00000"/>
         </w:rPr>
       </w:pPr>
-      <w:bookmarkStart w:id="4" w:name="_Toc160542871"/>
+      <w:bookmarkStart w:id="3" w:name="_Toc160542871"/>
       <w:r>
         <w:rPr>
           <w:color w:val="C00000"/>
@@ -1742,7 +1768,7 @@
         </w:rPr>
         <w:t>”</w:t>
       </w:r>
-      <w:bookmarkEnd w:id="4"/>
+      <w:bookmarkEnd w:id="3"/>
     </w:p>
     <w:p>
       <w:pPr>
@@ -1768,14 +1794,14 @@
           <w:color w:val="C00000"/>
         </w:rPr>
       </w:pPr>
-      <w:bookmarkStart w:id="5" w:name="_Toc160542872"/>
+      <w:bookmarkStart w:id="4" w:name="_Toc160542872"/>
       <w:r>
         <w:rPr>
           <w:color w:val="C00000"/>
         </w:rPr>
         <w:t>Carpeta “documentación”</w:t>
       </w:r>
-      <w:bookmarkEnd w:id="5"/>
+      <w:bookmarkEnd w:id="4"/>
     </w:p>
     <w:p>
       <w:pPr>
@@ -1848,7 +1874,7 @@
           <w:color w:val="C00000"/>
         </w:rPr>
       </w:pPr>
-      <w:bookmarkStart w:id="6" w:name="_Toc160542873"/>
+      <w:bookmarkStart w:id="5" w:name="_Toc160542873"/>
       <w:r>
         <w:rPr>
           <w:color w:val="C00000"/>
@@ -1869,7 +1895,7 @@
         </w:rPr>
         <w:t>”</w:t>
       </w:r>
-      <w:bookmarkEnd w:id="6"/>
+      <w:bookmarkEnd w:id="5"/>
     </w:p>
     <w:p>
       <w:pPr>
@@ -2006,7 +2032,7 @@
           <w:color w:val="C00000"/>
         </w:rPr>
       </w:pPr>
-      <w:bookmarkStart w:id="7" w:name="_Toc160542874"/>
+      <w:bookmarkStart w:id="6" w:name="_Toc160542874"/>
       <w:r>
         <w:rPr>
           <w:color w:val="C00000"/>
@@ -2027,7 +2053,7 @@
         </w:rPr>
         <w:t>”</w:t>
       </w:r>
-      <w:bookmarkEnd w:id="7"/>
+      <w:bookmarkEnd w:id="6"/>
     </w:p>
     <w:p>
       <w:pPr>
@@ -2053,15 +2079,14 @@
           <w:color w:val="C00000"/>
         </w:rPr>
       </w:pPr>
-      <w:bookmarkStart w:id="8" w:name="_Toc160542875"/>
+      <w:bookmarkStart w:id="7" w:name="_Toc160542875"/>
       <w:r>
         <w:rPr>
           <w:color w:val="C00000"/>
         </w:rPr>
-        <w:lastRenderedPageBreak/>
         <w:t>Carpeta “audio”</w:t>
       </w:r>
-      <w:bookmarkEnd w:id="8"/>
+      <w:bookmarkEnd w:id="7"/>
     </w:p>
     <w:p>
       <w:pPr>
@@ -2148,7 +2173,7 @@
           <w:color w:val="FF0000"/>
         </w:rPr>
       </w:pPr>
-      <w:bookmarkStart w:id="9" w:name="_Toc160542876"/>
+      <w:bookmarkStart w:id="8" w:name="_Toc160542876"/>
       <w:r>
         <w:rPr>
           <w:color w:val="FF0000"/>
@@ -2169,7 +2194,7 @@
         </w:rPr>
         <w:t>”</w:t>
       </w:r>
-      <w:bookmarkEnd w:id="9"/>
+      <w:bookmarkEnd w:id="8"/>
     </w:p>
     <w:p>
       <w:pPr>
@@ -2229,14 +2254,14 @@
           <w:color w:val="FF0000"/>
         </w:rPr>
       </w:pPr>
-      <w:bookmarkStart w:id="10" w:name="_Toc160542877"/>
+      <w:bookmarkStart w:id="9" w:name="_Toc160542877"/>
       <w:r>
         <w:rPr>
           <w:color w:val="FF0000"/>
         </w:rPr>
         <w:t>Resto de cosas</w:t>
       </w:r>
-      <w:bookmarkEnd w:id="10"/>
+      <w:bookmarkEnd w:id="9"/>
     </w:p>
     <w:p>
       <w:pPr>
@@ -2289,6 +2314,12 @@
           <w:sz w:val="24"/>
         </w:rPr>
       </w:pPr>
+      <w:r>
+        <w:rPr>
+          <w:sz w:val="24"/>
+        </w:rPr>
+        <w:br w:type="page"/>
+      </w:r>
     </w:p>
     <w:p>
       <w:pPr>
@@ -2301,14 +2332,15 @@
           <w:color w:val="C00000"/>
         </w:rPr>
       </w:pPr>
-      <w:bookmarkStart w:id="11" w:name="_Toc160542878"/>
+      <w:bookmarkStart w:id="10" w:name="_Toc160542878"/>
       <w:r>
         <w:rPr>
           <w:color w:val="C00000"/>
         </w:rPr>
+        <w:lastRenderedPageBreak/>
         <w:t>Requisitos del sistema</w:t>
       </w:r>
-      <w:bookmarkEnd w:id="11"/>
+      <w:bookmarkEnd w:id="10"/>
     </w:p>
     <w:p>
       <w:pPr>
@@ -2436,6 +2468,19 @@
     </w:p>
     <w:p>
       <w:pPr>
+        <w:rPr>
+          <w:sz w:val="24"/>
+        </w:rPr>
+      </w:pPr>
+      <w:r>
+        <w:rPr>
+          <w:sz w:val="24"/>
+        </w:rPr>
+        <w:br w:type="page"/>
+      </w:r>
+    </w:p>
+    <w:p>
+      <w:pPr>
         <w:pStyle w:val="Ttulo1"/>
         <w:numPr>
           <w:ilvl w:val="0"/>
@@ -2445,186 +2490,154 @@
           <w:color w:val="C00000"/>
         </w:rPr>
       </w:pPr>
-      <w:bookmarkStart w:id="12" w:name="_Toc160542879"/>
+      <w:bookmarkStart w:id="11" w:name="_Toc160542879"/>
       <w:r>
         <w:rPr>
           <w:color w:val="C00000"/>
         </w:rPr>
+        <w:lastRenderedPageBreak/>
         <w:t>Instalación y configuración</w:t>
       </w:r>
+      <w:bookmarkEnd w:id="11"/>
+    </w:p>
+    <w:p>
+      <w:pPr>
+        <w:rPr>
+          <w:sz w:val="20"/>
+        </w:rPr>
+      </w:pPr>
+    </w:p>
+    <w:p>
+      <w:pPr>
+        <w:rPr>
+          <w:sz w:val="24"/>
+        </w:rPr>
+      </w:pPr>
+      <w:r>
+        <w:rPr>
+          <w:sz w:val="24"/>
+        </w:rPr>
+        <w:t xml:space="preserve">La instalación es simple, </w:t>
+      </w:r>
+      <w:r>
+        <w:rPr>
+          <w:sz w:val="24"/>
+        </w:rPr>
+        <w:t>sola</w:t>
+      </w:r>
+      <w:r>
+        <w:rPr>
+          <w:sz w:val="24"/>
+        </w:rPr>
+        <w:t xml:space="preserve"> con dejar el directorio donde está todo en una carpeta visible.</w:t>
+      </w:r>
+    </w:p>
+    <w:p>
+      <w:pPr>
+        <w:rPr>
+          <w:sz w:val="24"/>
+        </w:rPr>
+      </w:pPr>
+      <w:r>
+        <w:rPr>
+          <w:sz w:val="24"/>
+        </w:rPr>
+        <w:t xml:space="preserve">En el navegador es necesario tener el </w:t>
+      </w:r>
+      <w:proofErr w:type="spellStart"/>
+      <w:r>
+        <w:rPr>
+          <w:sz w:val="24"/>
+        </w:rPr>
+        <w:t>localStorage</w:t>
+      </w:r>
+      <w:proofErr w:type="spellEnd"/>
+      <w:r>
+        <w:rPr>
+          <w:sz w:val="24"/>
+        </w:rPr>
+        <w:t xml:space="preserve"> activo,</w:t>
+      </w:r>
+      <w:r>
+        <w:rPr>
+          <w:sz w:val="24"/>
+        </w:rPr>
+        <w:t xml:space="preserve"> el </w:t>
+      </w:r>
+      <w:proofErr w:type="spellStart"/>
+      <w:r>
+        <w:rPr>
+          <w:sz w:val="24"/>
+        </w:rPr>
+        <w:t>sessionStorage</w:t>
+      </w:r>
+      <w:proofErr w:type="spellEnd"/>
+      <w:r>
+        <w:rPr>
+          <w:sz w:val="24"/>
+        </w:rPr>
+        <w:t xml:space="preserve"> activo</w:t>
+      </w:r>
+      <w:r>
+        <w:rPr>
+          <w:sz w:val="24"/>
+        </w:rPr>
+        <w:t xml:space="preserve"> y vacío</w:t>
+      </w:r>
+      <w:r>
+        <w:rPr>
+          <w:sz w:val="24"/>
+        </w:rPr>
+        <w:t>s</w:t>
+      </w:r>
+      <w:r>
+        <w:rPr>
+          <w:sz w:val="24"/>
+        </w:rPr>
+        <w:t xml:space="preserve"> para evitar problemas.</w:t>
+      </w:r>
+    </w:p>
+    <w:p>
+      <w:pPr>
+        <w:rPr>
+          <w:sz w:val="24"/>
+        </w:rPr>
+      </w:pPr>
+      <w:r>
+        <w:rPr>
+          <w:sz w:val="24"/>
+        </w:rPr>
+        <w:t xml:space="preserve">Además de tener activo </w:t>
+      </w:r>
+      <w:proofErr w:type="spellStart"/>
+      <w:r>
+        <w:rPr>
+          <w:sz w:val="24"/>
+        </w:rPr>
+        <w:t>indexedDB</w:t>
+      </w:r>
+      <w:proofErr w:type="spellEnd"/>
+      <w:r>
+        <w:rPr>
+          <w:sz w:val="24"/>
+        </w:rPr>
+        <w:t xml:space="preserve"> y JavaScript.</w:t>
+      </w:r>
+      <w:bookmarkStart w:id="12" w:name="_GoBack"/>
       <w:bookmarkEnd w:id="12"/>
     </w:p>
     <w:p>
       <w:pPr>
         <w:rPr>
-          <w:sz w:val="20"/>
-        </w:rPr>
-      </w:pPr>
-    </w:p>
-    <w:p>
-      <w:pPr>
-        <w:rPr>
-          <w:sz w:val="24"/>
-        </w:rPr>
-      </w:pPr>
-      <w:r>
-        <w:rPr>
-          <w:sz w:val="24"/>
-        </w:rPr>
-        <w:t xml:space="preserve">La instalación es simple, </w:t>
-      </w:r>
-      <w:r>
-        <w:rPr>
-          <w:sz w:val="24"/>
-        </w:rPr>
-        <w:t>sola</w:t>
-      </w:r>
-      <w:r>
-        <w:rPr>
-          <w:sz w:val="24"/>
-        </w:rPr>
-        <w:t xml:space="preserve"> con dejar el directorio donde está todo en una carpeta visible.</w:t>
-      </w:r>
-    </w:p>
-    <w:p>
-      <w:pPr>
-        <w:rPr>
-          <w:sz w:val="24"/>
-        </w:rPr>
-      </w:pPr>
-      <w:r>
-        <w:rPr>
-          <w:sz w:val="24"/>
-        </w:rPr>
-        <w:t xml:space="preserve">*Es necesario revisar si hay otras bases de datos o datos del </w:t>
-      </w:r>
-      <w:proofErr w:type="spellStart"/>
-      <w:r>
-        <w:rPr>
-          <w:sz w:val="24"/>
-        </w:rPr>
-        <w:t>localStorage</w:t>
-      </w:r>
-      <w:proofErr w:type="spellEnd"/>
-      <w:r>
-        <w:rPr>
-          <w:sz w:val="24"/>
-        </w:rPr>
-        <w:t>*</w:t>
-      </w:r>
-    </w:p>
-    <w:p>
-      <w:pPr>
-        <w:rPr>
-          <w:sz w:val="24"/>
-        </w:rPr>
-      </w:pPr>
-      <w:r>
-        <w:rPr>
-          <w:sz w:val="24"/>
-        </w:rPr>
-        <w:t xml:space="preserve">En el navegador es necesario tener el </w:t>
-      </w:r>
-      <w:proofErr w:type="spellStart"/>
-      <w:r>
-        <w:rPr>
-          <w:sz w:val="24"/>
-        </w:rPr>
-        <w:t>localStorage</w:t>
-      </w:r>
-      <w:proofErr w:type="spellEnd"/>
-      <w:r>
-        <w:rPr>
-          <w:sz w:val="24"/>
-        </w:rPr>
-        <w:t xml:space="preserve"> activo,</w:t>
-      </w:r>
-      <w:r>
-        <w:rPr>
-          <w:sz w:val="24"/>
-        </w:rPr>
-        <w:t xml:space="preserve"> el </w:t>
-      </w:r>
-      <w:proofErr w:type="spellStart"/>
-      <w:r>
-        <w:rPr>
-          <w:sz w:val="24"/>
-        </w:rPr>
-        <w:t>sessionStorage</w:t>
-      </w:r>
-      <w:proofErr w:type="spellEnd"/>
-      <w:r>
-        <w:rPr>
-          <w:sz w:val="24"/>
-        </w:rPr>
-        <w:t xml:space="preserve"> activo</w:t>
-      </w:r>
-      <w:r>
-        <w:rPr>
-          <w:sz w:val="24"/>
-        </w:rPr>
-        <w:t xml:space="preserve"> y vacío</w:t>
-      </w:r>
-      <w:r>
-        <w:rPr>
-          <w:sz w:val="24"/>
-        </w:rPr>
-        <w:t>s</w:t>
-      </w:r>
-      <w:r>
-        <w:rPr>
-          <w:sz w:val="24"/>
-        </w:rPr>
-        <w:t xml:space="preserve"> para evitar problemas.</w:t>
-      </w:r>
-    </w:p>
-    <w:p>
-      <w:pPr>
-        <w:rPr>
-          <w:sz w:val="24"/>
-        </w:rPr>
-      </w:pPr>
-      <w:r>
-        <w:rPr>
-          <w:sz w:val="24"/>
-        </w:rPr>
-        <w:t xml:space="preserve">Además de tener activo </w:t>
-      </w:r>
-      <w:proofErr w:type="spellStart"/>
-      <w:r>
-        <w:rPr>
-          <w:sz w:val="24"/>
-        </w:rPr>
-        <w:t>indexedDB</w:t>
-      </w:r>
-      <w:proofErr w:type="spellEnd"/>
-      <w:r>
-        <w:rPr>
-          <w:sz w:val="24"/>
-        </w:rPr>
-        <w:t xml:space="preserve"> y JavaScript.</w:t>
-      </w:r>
-    </w:p>
-    <w:p>
-      <w:pPr>
-        <w:rPr>
-          <w:sz w:val="24"/>
-        </w:rPr>
-      </w:pPr>
-    </w:p>
-    <w:p>
-      <w:pPr>
-        <w:rPr>
-          <w:sz w:val="24"/>
-        </w:rPr>
-      </w:pPr>
-    </w:p>
-    <w:p>
-      <w:pPr>
-        <w:rPr>
-          <w:sz w:val="24"/>
-        </w:rPr>
-      </w:pPr>
+          <w:sz w:val="24"/>
+        </w:rPr>
+      </w:pPr>
+      <w:r>
+        <w:rPr>
+          <w:sz w:val="24"/>
+        </w:rPr>
+        <w:br w:type="page"/>
+      </w:r>
     </w:p>
     <w:p>
       <w:pPr>
@@ -3101,6 +3114,65 @@
     </w:p>
     <w:p>
       <w:pPr>
+        <w:rPr>
+          <w:b/>
+          <w:sz w:val="24"/>
+        </w:rPr>
+      </w:pPr>
+      <w:r>
+        <w:rPr>
+          <w:b/>
+          <w:sz w:val="24"/>
+        </w:rPr>
+        <w:t xml:space="preserve">Cada escape </w:t>
+      </w:r>
+      <w:proofErr w:type="spellStart"/>
+      <w:r>
+        <w:rPr>
+          <w:b/>
+          <w:sz w:val="24"/>
+        </w:rPr>
+        <w:t>room</w:t>
+      </w:r>
+      <w:proofErr w:type="spellEnd"/>
+      <w:r>
+        <w:rPr>
+          <w:b/>
+          <w:sz w:val="24"/>
+        </w:rPr>
+        <w:t xml:space="preserve"> tendrá sus propias instrucciones.</w:t>
+      </w:r>
+    </w:p>
+    <w:p>
+      <w:pPr>
+        <w:rPr>
+          <w:b/>
+          <w:sz w:val="24"/>
+        </w:rPr>
+      </w:pPr>
+      <w:r>
+        <w:rPr>
+          <w:b/>
+          <w:sz w:val="24"/>
+        </w:rPr>
+        <w:t>Las instrucciones estarán en el inicio de cada uno.</w:t>
+      </w:r>
+    </w:p>
+    <w:p>
+      <w:pPr>
+        <w:rPr>
+          <w:sz w:val="24"/>
+        </w:rPr>
+      </w:pPr>
+      <w:r>
+        <w:rPr>
+          <w:sz w:val="24"/>
+        </w:rPr>
+        <w:br w:type="page"/>
+      </w:r>
+    </w:p>
+    <w:p>
+      <w:pPr>
         <w:pStyle w:val="Ttulo1"/>
         <w:numPr>
           <w:ilvl w:val="0"/>
@@ -3115,6 +3187,7 @@
         <w:rPr>
           <w:color w:val="C00000"/>
         </w:rPr>
+        <w:lastRenderedPageBreak/>
         <w:t>Actualización</w:t>
       </w:r>
       <w:bookmarkEnd w:id="14"/>
@@ -3156,7 +3229,19 @@
         <w:rPr>
           <w:sz w:val="24"/>
         </w:rPr>
-        <w:t xml:space="preserve"> (El del vuelo 482 no está disponible).</w:t>
+        <w:t xml:space="preserve"> (El del vuelo 482 no está disponible</w:t>
+      </w:r>
+      <w:r>
+        <w:rPr>
+          <w:sz w:val="24"/>
+        </w:rPr>
+        <w:t xml:space="preserve"> debido a problemas técnicos</w:t>
+      </w:r>
+      <w:r>
+        <w:rPr>
+          <w:sz w:val="24"/>
+        </w:rPr>
+        <w:t>).</w:t>
       </w:r>
     </w:p>
     <w:p>
@@ -3188,8 +3273,20 @@
         <w:rPr>
           <w:sz w:val="24"/>
         </w:rPr>
-        <w:lastRenderedPageBreak/>
         <w:t>La página se seguirá actualizando aunque ya no tenga que ser para el proyecto, se seguirá avanzando para poder practicar JavaScript.</w:t>
+      </w:r>
+    </w:p>
+    <w:p>
+      <w:pPr>
+        <w:rPr>
+          <w:sz w:val="24"/>
+        </w:rPr>
+      </w:pPr>
+      <w:r>
+        <w:rPr>
+          <w:sz w:val="24"/>
+        </w:rPr>
+        <w:br w:type="page"/>
       </w:r>
     </w:p>
     <w:p>
@@ -3208,6 +3305,7 @@
         <w:rPr>
           <w:color w:val="C00000"/>
         </w:rPr>
+        <w:lastRenderedPageBreak/>
         <w:t>Referencias</w:t>
       </w:r>
       <w:bookmarkEnd w:id="15"/>
@@ -5170,7 +5268,7 @@
 </file>
 
 <file path=customXml/itemProps1.xml><?xml version="1.0" encoding="utf-8"?>
-<ds:datastoreItem xmlns:ds="http://schemas.openxmlformats.org/officeDocument/2006/customXml" ds:itemID="{44DC5E9F-4FDD-4EA0-ADCC-62FF641CD95A}">
+<ds:datastoreItem xmlns:ds="http://schemas.openxmlformats.org/officeDocument/2006/customXml" ds:itemID="{D82341E1-144B-4566-ABF9-00020EE652F7}">
   <ds:schemaRefs>
     <ds:schemaRef ds:uri="http://schemas.openxmlformats.org/officeDocument/2006/bibliography"/>
   </ds:schemaRefs>

</xml_diff>